<commit_message>
Updated frontend setup document with variables meaning and unit
</commit_message>
<xml_diff>
--- a/Documents/frontend_setup.docx
+++ b/Documents/frontend_setup.docx
@@ -318,8 +318,6 @@
       <w:r>
         <w:t>,faq.js</w:t>
       </w:r>
-      <w:bookmarkStart w:id="0" w:name="_GoBack"/>
-      <w:bookmarkEnd w:id="0"/>
       <w:r>
         <w:t xml:space="preserve">) </w:t>
       </w:r>
@@ -1916,21 +1914,18 @@
       <w:pPr>
         <w:pStyle w:val="ListParagraph"/>
         <w:jc w:val="both"/>
-      </w:pPr>
-      <w:r>
-        <w:t>getWheelchairModels</w:t>
-      </w:r>
-      <w:r>
-        <w:t xml:space="preserve">() - </w:t>
-      </w:r>
-      <w:r>
         <w:rPr>
           <w:rFonts w:ascii="Consolas" w:eastAsia="Times New Roman" w:hAnsi="Consolas" w:cs="Times New Roman"/>
           <w:sz w:val="21"/>
           <w:szCs w:val="21"/>
           <w:lang w:eastAsia="en-CA"/>
         </w:rPr>
-        <w:t xml:space="preserve">function called when </w:t>
+      </w:pPr>
+      <w:r>
+        <w:t>getWheelchairModels</w:t>
+      </w:r>
+      <w:r>
+        <w:t xml:space="preserve">() - </w:t>
       </w:r>
       <w:r>
         <w:rPr>
@@ -1939,7 +1934,7 @@
           <w:szCs w:val="21"/>
           <w:lang w:eastAsia="en-CA"/>
         </w:rPr>
-        <w:t>available models page</w:t>
+        <w:t xml:space="preserve">function called when </w:t>
       </w:r>
       <w:r>
         <w:rPr>
@@ -1948,12 +1943,435 @@
           <w:szCs w:val="21"/>
           <w:lang w:eastAsia="en-CA"/>
         </w:rPr>
+        <w:t>available models page</w:t>
+      </w:r>
+      <w:r>
+        <w:rPr>
+          <w:rFonts w:ascii="Consolas" w:eastAsia="Times New Roman" w:hAnsi="Consolas" w:cs="Times New Roman"/>
+          <w:sz w:val="21"/>
+          <w:szCs w:val="21"/>
+          <w:lang w:eastAsia="en-CA"/>
+        </w:rPr>
         <w:t xml:space="preserve"> is loaded</w:t>
       </w:r>
     </w:p>
     <w:p>
       <w:pPr>
-        <w:jc w:val="both"/>
+        <w:pStyle w:val="ListParagraph"/>
+        <w:jc w:val="both"/>
+        <w:rPr>
+          <w:rFonts w:ascii="Consolas" w:eastAsia="Times New Roman" w:hAnsi="Consolas" w:cs="Times New Roman"/>
+          <w:sz w:val="21"/>
+          <w:szCs w:val="21"/>
+          <w:lang w:eastAsia="en-CA"/>
+        </w:rPr>
+      </w:pPr>
+    </w:p>
+    <w:p>
+      <w:pPr>
+        <w:pStyle w:val="ListParagraph"/>
+        <w:jc w:val="both"/>
+        <w:rPr>
+          <w:rFonts w:ascii="Consolas" w:eastAsia="Times New Roman" w:hAnsi="Consolas" w:cs="Times New Roman"/>
+          <w:sz w:val="21"/>
+          <w:szCs w:val="21"/>
+          <w:lang w:eastAsia="en-CA"/>
+        </w:rPr>
+      </w:pPr>
+    </w:p>
+    <w:p>
+      <w:pPr>
+        <w:pStyle w:val="ListParagraph"/>
+        <w:jc w:val="both"/>
+        <w:rPr>
+          <w:rFonts w:ascii="Consolas" w:eastAsia="Times New Roman" w:hAnsi="Consolas" w:cs="Times New Roman"/>
+          <w:sz w:val="21"/>
+          <w:szCs w:val="21"/>
+          <w:lang w:eastAsia="en-CA"/>
+        </w:rPr>
+      </w:pPr>
+    </w:p>
+    <w:p>
+      <w:pPr>
+        <w:pStyle w:val="ListParagraph"/>
+        <w:jc w:val="both"/>
+        <w:rPr>
+          <w:rFonts w:ascii="Consolas" w:eastAsia="Times New Roman" w:hAnsi="Consolas" w:cs="Times New Roman"/>
+          <w:sz w:val="21"/>
+          <w:szCs w:val="21"/>
+          <w:lang w:eastAsia="en-CA"/>
+        </w:rPr>
+      </w:pPr>
+    </w:p>
+    <w:p>
+      <w:pPr>
+        <w:pStyle w:val="ListParagraph"/>
+        <w:jc w:val="both"/>
+        <w:rPr>
+          <w:rFonts w:ascii="Consolas" w:eastAsia="Times New Roman" w:hAnsi="Consolas" w:cs="Times New Roman"/>
+          <w:sz w:val="21"/>
+          <w:szCs w:val="21"/>
+          <w:lang w:eastAsia="en-CA"/>
+        </w:rPr>
+      </w:pPr>
+    </w:p>
+    <w:p>
+      <w:pPr>
+        <w:pStyle w:val="ListParagraph"/>
+        <w:jc w:val="both"/>
+        <w:rPr>
+          <w:rFonts w:ascii="Consolas" w:eastAsia="Times New Roman" w:hAnsi="Consolas" w:cs="Times New Roman"/>
+          <w:sz w:val="21"/>
+          <w:szCs w:val="21"/>
+          <w:lang w:eastAsia="en-CA"/>
+        </w:rPr>
+      </w:pPr>
+    </w:p>
+    <w:p>
+      <w:pPr>
+        <w:pStyle w:val="ListParagraph"/>
+        <w:jc w:val="both"/>
+        <w:rPr>
+          <w:rFonts w:ascii="Consolas" w:eastAsia="Times New Roman" w:hAnsi="Consolas" w:cs="Times New Roman"/>
+          <w:sz w:val="21"/>
+          <w:szCs w:val="21"/>
+          <w:lang w:eastAsia="en-CA"/>
+        </w:rPr>
+      </w:pPr>
+    </w:p>
+    <w:p>
+      <w:pPr>
+        <w:pStyle w:val="ListParagraph"/>
+        <w:jc w:val="both"/>
+        <w:rPr>
+          <w:rFonts w:ascii="Consolas" w:eastAsia="Times New Roman" w:hAnsi="Consolas" w:cs="Times New Roman"/>
+          <w:sz w:val="21"/>
+          <w:szCs w:val="21"/>
+          <w:lang w:eastAsia="en-CA"/>
+        </w:rPr>
+      </w:pPr>
+    </w:p>
+    <w:p>
+      <w:pPr>
+        <w:shd w:val="clear" w:color="auto" w:fill="FFFFFE"/>
+        <w:spacing w:after="0" w:line="270" w:lineRule="atLeast"/>
+        <w:rPr>
+          <w:rFonts w:ascii="Courier New" w:eastAsia="Times New Roman" w:hAnsi="Courier New" w:cs="Courier New"/>
+          <w:color w:val="000000"/>
+          <w:sz w:val="18"/>
+          <w:szCs w:val="18"/>
+          <w:lang w:eastAsia="en-CA"/>
+        </w:rPr>
+      </w:pPr>
+    </w:p>
+    <w:p>
+      <w:pPr>
+        <w:pStyle w:val="Heading2"/>
+        <w:rPr>
+          <w:rFonts w:eastAsiaTheme="minorHAnsi"/>
+          <w:b/>
+        </w:rPr>
+      </w:pPr>
+      <w:r>
+        <w:rPr>
+          <w:rFonts w:eastAsiaTheme="minorHAnsi"/>
+          <w:b/>
+        </w:rPr>
+        <w:t>Variables meaning and Units</w:t>
+      </w:r>
+    </w:p>
+    <w:p>
+      <w:pPr>
+        <w:shd w:val="clear" w:color="auto" w:fill="FFFFFE"/>
+        <w:spacing w:after="0" w:line="270" w:lineRule="atLeast"/>
+      </w:pPr>
+    </w:p>
+    <w:p>
+      <w:pPr>
+        <w:pStyle w:val="ListParagraph"/>
+        <w:numPr>
+          <w:ilvl w:val="0"/>
+          <w:numId w:val="5"/>
+        </w:numPr>
+        <w:shd w:val="clear" w:color="auto" w:fill="FFFFFE"/>
+        <w:spacing w:after="0" w:line="270" w:lineRule="atLeast"/>
+      </w:pPr>
+      <w:r>
+        <w:t>"patientWeight": </w:t>
+      </w:r>
+      <w:r>
+        <w:t>is the weight of the patient/Client in pounds</w:t>
+      </w:r>
+      <w:r>
+        <w:t>,</w:t>
+      </w:r>
+    </w:p>
+    <w:p>
+      <w:pPr>
+        <w:pStyle w:val="ListParagraph"/>
+        <w:numPr>
+          <w:ilvl w:val="0"/>
+          <w:numId w:val="5"/>
+        </w:numPr>
+        <w:shd w:val="clear" w:color="auto" w:fill="FFFFFE"/>
+        <w:spacing w:after="0" w:line="270" w:lineRule="atLeast"/>
+      </w:pPr>
+      <w:r>
+        <w:t>"hwidth" : </w:t>
+      </w:r>
+      <w:r>
+        <w:t>It is the Hip Width in inches</w:t>
+      </w:r>
+      <w:r>
+        <w:t>,</w:t>
+      </w:r>
+    </w:p>
+    <w:p>
+      <w:pPr>
+        <w:pStyle w:val="ListParagraph"/>
+        <w:numPr>
+          <w:ilvl w:val="0"/>
+          <w:numId w:val="5"/>
+        </w:numPr>
+        <w:shd w:val="clear" w:color="auto" w:fill="FFFFFE"/>
+        <w:spacing w:after="0" w:line="270" w:lineRule="atLeast"/>
+      </w:pPr>
+      <w:r>
+        <w:t>"cwidth" :</w:t>
+      </w:r>
+      <w:r>
+        <w:t xml:space="preserve"> </w:t>
+      </w:r>
+      <w:r>
+        <w:t xml:space="preserve">It is the </w:t>
+      </w:r>
+      <w:r>
+        <w:t>Chest</w:t>
+      </w:r>
+      <w:r>
+        <w:t xml:space="preserve"> Width in inches</w:t>
+      </w:r>
+      <w:r>
+        <w:t>,</w:t>
+      </w:r>
+    </w:p>
+    <w:p>
+      <w:pPr>
+        <w:pStyle w:val="ListParagraph"/>
+        <w:numPr>
+          <w:ilvl w:val="0"/>
+          <w:numId w:val="5"/>
+        </w:numPr>
+        <w:shd w:val="clear" w:color="auto" w:fill="FFFFFE"/>
+        <w:spacing w:after="0" w:line="270" w:lineRule="atLeast"/>
+      </w:pPr>
+      <w:r>
+        <w:t>"footpropulsion" : </w:t>
+      </w:r>
+      <w:r>
+        <w:t>It is the wheelchair type whether foot/arm propulsion (Usually 0 or 1</w:t>
+      </w:r>
+      <w:r>
+        <w:t>)</w:t>
+      </w:r>
+    </w:p>
+    <w:p>
+      <w:pPr>
+        <w:pStyle w:val="ListParagraph"/>
+        <w:numPr>
+          <w:ilvl w:val="0"/>
+          <w:numId w:val="5"/>
+        </w:numPr>
+        <w:shd w:val="clear" w:color="auto" w:fill="FFFFFE"/>
+        <w:spacing w:after="0" w:line="270" w:lineRule="atLeast"/>
+      </w:pPr>
+      <w:r>
+        <w:t>"btdepth" : </w:t>
+      </w:r>
+      <w:r>
+        <w:t xml:space="preserve">It is the </w:t>
+      </w:r>
+      <w:r>
+        <w:t>buttocks and thigh</w:t>
+      </w:r>
+      <w:r>
+        <w:t xml:space="preserve"> </w:t>
+      </w:r>
+      <w:r>
+        <w:t>depth</w:t>
+      </w:r>
+      <w:r>
+        <w:t xml:space="preserve"> in inches</w:t>
+      </w:r>
+      <w:r>
+        <w:t>,</w:t>
+      </w:r>
+    </w:p>
+    <w:p>
+      <w:pPr>
+        <w:pStyle w:val="ListParagraph"/>
+        <w:numPr>
+          <w:ilvl w:val="0"/>
+          <w:numId w:val="5"/>
+        </w:numPr>
+        <w:shd w:val="clear" w:color="auto" w:fill="FFFFFE"/>
+        <w:spacing w:after="0" w:line="270" w:lineRule="atLeast"/>
+      </w:pPr>
+      <w:r>
+        <w:t>"lowerleg":</w:t>
+      </w:r>
+      <w:r>
+        <w:t xml:space="preserve"> </w:t>
+      </w:r>
+      <w:r>
+        <w:t xml:space="preserve">It is the </w:t>
+      </w:r>
+      <w:r>
+        <w:t>Seat to Lower Leg</w:t>
+      </w:r>
+      <w:r>
+        <w:t xml:space="preserve"> </w:t>
+      </w:r>
+      <w:r>
+        <w:t>height</w:t>
+      </w:r>
+      <w:r>
+        <w:t xml:space="preserve"> in inches</w:t>
+      </w:r>
+      <w:r>
+        <w:t>,</w:t>
+      </w:r>
+    </w:p>
+    <w:p>
+      <w:pPr>
+        <w:pStyle w:val="ListParagraph"/>
+        <w:numPr>
+          <w:ilvl w:val="0"/>
+          <w:numId w:val="5"/>
+        </w:numPr>
+        <w:shd w:val="clear" w:color="auto" w:fill="FFFFFE"/>
+        <w:spacing w:after="0" w:line="270" w:lineRule="atLeast"/>
+      </w:pPr>
+      <w:r>
+        <w:t>"tilt": </w:t>
+      </w:r>
+      <w:r>
+        <w:t xml:space="preserve">It is the </w:t>
+      </w:r>
+      <w:r>
+        <w:t>Wheelchair selection type whether tilt or standard( Yes or No)</w:t>
+      </w:r>
+    </w:p>
+    <w:p>
+      <w:pPr>
+        <w:shd w:val="clear" w:color="auto" w:fill="FFFFFE"/>
+        <w:spacing w:after="0" w:line="270" w:lineRule="atLeast"/>
+      </w:pPr>
+    </w:p>
+    <w:p>
+      <w:pPr>
+        <w:pStyle w:val="ListParagraph"/>
+        <w:numPr>
+          <w:ilvl w:val="0"/>
+          <w:numId w:val="5"/>
+        </w:numPr>
+        <w:shd w:val="clear" w:color="auto" w:fill="FFFFFE"/>
+        <w:spacing w:after="0" w:line="270" w:lineRule="atLeast"/>
+      </w:pPr>
+      <w:r>
+        <w:t>"Weight": </w:t>
+      </w:r>
+      <w:r>
+        <w:t>is the weight of the patient/Client in pounds</w:t>
+      </w:r>
+      <w:r>
+        <w:t>,</w:t>
+      </w:r>
+    </w:p>
+    <w:p>
+      <w:pPr>
+        <w:pStyle w:val="ListParagraph"/>
+        <w:numPr>
+          <w:ilvl w:val="0"/>
+          <w:numId w:val="5"/>
+        </w:numPr>
+        <w:shd w:val="clear" w:color="auto" w:fill="FFFFFE"/>
+        <w:spacing w:after="0" w:line="270" w:lineRule="atLeast"/>
+      </w:pPr>
+      <w:r>
+        <w:t>"SeatWidth"</w:t>
+      </w:r>
+      <w:r>
+        <w:t>:</w:t>
+      </w:r>
+      <w:r>
+        <w:t xml:space="preserve"> It is the </w:t>
+      </w:r>
+      <w:r>
+        <w:t>Seat</w:t>
+      </w:r>
+      <w:r>
+        <w:t xml:space="preserve"> Width in inches</w:t>
+      </w:r>
+      <w:r>
+        <w:t>,</w:t>
+      </w:r>
+    </w:p>
+    <w:p>
+      <w:pPr>
+        <w:pStyle w:val="ListParagraph"/>
+        <w:numPr>
+          <w:ilvl w:val="0"/>
+          <w:numId w:val="5"/>
+        </w:numPr>
+        <w:shd w:val="clear" w:color="auto" w:fill="FFFFFE"/>
+        <w:spacing w:after="0" w:line="270" w:lineRule="atLeast"/>
+      </w:pPr>
+      <w:r>
+        <w:t>"SeatDepth": </w:t>
+      </w:r>
+      <w:bookmarkStart w:id="0" w:name="_GoBack"/>
+      <w:bookmarkEnd w:id="0"/>
+      <w:r>
+        <w:t xml:space="preserve">It is the </w:t>
+      </w:r>
+      <w:r>
+        <w:t>Seat</w:t>
+      </w:r>
+      <w:r>
+        <w:t xml:space="preserve"> </w:t>
+      </w:r>
+      <w:r>
+        <w:t>Depth</w:t>
+      </w:r>
+      <w:r>
+        <w:t xml:space="preserve"> in inches</w:t>
+      </w:r>
+      <w:r>
+        <w:t>,</w:t>
+      </w:r>
+    </w:p>
+    <w:p>
+      <w:pPr>
+        <w:pStyle w:val="ListParagraph"/>
+        <w:numPr>
+          <w:ilvl w:val="0"/>
+          <w:numId w:val="5"/>
+        </w:numPr>
+        <w:shd w:val="clear" w:color="auto" w:fill="FFFFFE"/>
+        <w:spacing w:after="0" w:line="270" w:lineRule="atLeast"/>
+      </w:pPr>
+      <w:r>
+        <w:t>"RecommendedFSFH": </w:t>
+      </w:r>
+      <w:r>
+        <w:t>It is the Recommended Front Seat to Floor Height in inches</w:t>
+      </w:r>
+    </w:p>
+    <w:p>
+      <w:pPr>
+        <w:shd w:val="clear" w:color="auto" w:fill="FFFFFE"/>
+        <w:spacing w:after="0" w:line="270" w:lineRule="atLeast"/>
       </w:pPr>
     </w:p>
     <w:p>
@@ -1974,6 +2392,178 @@
 <file path=word/numbering.xml><?xml version="1.0" encoding="utf-8"?>
 <w:numbering xmlns:wpc="http://schemas.microsoft.com/office/word/2010/wordprocessingCanvas" xmlns:cx="http://schemas.microsoft.com/office/drawing/2014/chartex" xmlns:cx1="http://schemas.microsoft.com/office/drawing/2015/9/8/chartex" xmlns:mc="http://schemas.openxmlformats.org/markup-compatibility/2006" xmlns:o="urn:schemas-microsoft-com:office:office" xmlns:r="http://schemas.openxmlformats.org/officeDocument/2006/relationships" xmlns:m="http://schemas.openxmlformats.org/officeDocument/2006/math" xmlns:v="urn:schemas-microsoft-com:vml" xmlns:wp14="http://schemas.microsoft.com/office/word/2010/wordprocessingDrawing" xmlns:wp="http://schemas.openxmlformats.org/drawingml/2006/wordprocessingDrawing" xmlns:w10="urn:schemas-microsoft-com:office:word" xmlns:w="http://schemas.openxmlformats.org/wordprocessingml/2006/main" xmlns:w14="http://schemas.microsoft.com/office/word/2010/wordml" xmlns:w15="http://schemas.microsoft.com/office/word/2012/wordml" xmlns:w16se="http://schemas.microsoft.com/office/word/2015/wordml/symex" xmlns:wpg="http://schemas.microsoft.com/office/word/2010/wordprocessingGroup" xmlns:wpi="http://schemas.microsoft.com/office/word/2010/wordprocessingInk" xmlns:wne="http://schemas.microsoft.com/office/word/2006/wordml" xmlns:wps="http://schemas.microsoft.com/office/word/2010/wordprocessingShape" mc:Ignorable="w14 w15 w16se wp14">
   <w:abstractNum w:abstractNumId="0" w15:restartNumberingAfterBreak="0">
+    <w:nsid w:val="1C812C63"/>
+    <w:multiLevelType w:val="hybridMultilevel"/>
+    <w:tmpl w:val="05AA8938"/>
+    <w:lvl w:ilvl="0" w:tplc="1009000F">
+      <w:start w:val="1"/>
+      <w:numFmt w:val="decimal"/>
+      <w:lvlText w:val="%1."/>
+      <w:lvlJc w:val="left"/>
+      <w:pPr>
+        <w:ind w:left="720" w:hanging="360"/>
+      </w:pPr>
+    </w:lvl>
+    <w:lvl w:ilvl="1" w:tplc="10090019" w:tentative="1">
+      <w:start w:val="1"/>
+      <w:numFmt w:val="lowerLetter"/>
+      <w:lvlText w:val="%2."/>
+      <w:lvlJc w:val="left"/>
+      <w:pPr>
+        <w:ind w:left="1440" w:hanging="360"/>
+      </w:pPr>
+    </w:lvl>
+    <w:lvl w:ilvl="2" w:tplc="1009001B" w:tentative="1">
+      <w:start w:val="1"/>
+      <w:numFmt w:val="lowerRoman"/>
+      <w:lvlText w:val="%3."/>
+      <w:lvlJc w:val="right"/>
+      <w:pPr>
+        <w:ind w:left="2160" w:hanging="180"/>
+      </w:pPr>
+    </w:lvl>
+    <w:lvl w:ilvl="3" w:tplc="1009000F" w:tentative="1">
+      <w:start w:val="1"/>
+      <w:numFmt w:val="decimal"/>
+      <w:lvlText w:val="%4."/>
+      <w:lvlJc w:val="left"/>
+      <w:pPr>
+        <w:ind w:left="2880" w:hanging="360"/>
+      </w:pPr>
+    </w:lvl>
+    <w:lvl w:ilvl="4" w:tplc="10090019" w:tentative="1">
+      <w:start w:val="1"/>
+      <w:numFmt w:val="lowerLetter"/>
+      <w:lvlText w:val="%5."/>
+      <w:lvlJc w:val="left"/>
+      <w:pPr>
+        <w:ind w:left="3600" w:hanging="360"/>
+      </w:pPr>
+    </w:lvl>
+    <w:lvl w:ilvl="5" w:tplc="1009001B" w:tentative="1">
+      <w:start w:val="1"/>
+      <w:numFmt w:val="lowerRoman"/>
+      <w:lvlText w:val="%6."/>
+      <w:lvlJc w:val="right"/>
+      <w:pPr>
+        <w:ind w:left="4320" w:hanging="180"/>
+      </w:pPr>
+    </w:lvl>
+    <w:lvl w:ilvl="6" w:tplc="1009000F" w:tentative="1">
+      <w:start w:val="1"/>
+      <w:numFmt w:val="decimal"/>
+      <w:lvlText w:val="%7."/>
+      <w:lvlJc w:val="left"/>
+      <w:pPr>
+        <w:ind w:left="5040" w:hanging="360"/>
+      </w:pPr>
+    </w:lvl>
+    <w:lvl w:ilvl="7" w:tplc="10090019" w:tentative="1">
+      <w:start w:val="1"/>
+      <w:numFmt w:val="lowerLetter"/>
+      <w:lvlText w:val="%8."/>
+      <w:lvlJc w:val="left"/>
+      <w:pPr>
+        <w:ind w:left="5760" w:hanging="360"/>
+      </w:pPr>
+    </w:lvl>
+    <w:lvl w:ilvl="8" w:tplc="1009001B" w:tentative="1">
+      <w:start w:val="1"/>
+      <w:numFmt w:val="lowerRoman"/>
+      <w:lvlText w:val="%9."/>
+      <w:lvlJc w:val="right"/>
+      <w:pPr>
+        <w:ind w:left="6480" w:hanging="180"/>
+      </w:pPr>
+    </w:lvl>
+  </w:abstractNum>
+  <w:abstractNum w:abstractNumId="1" w15:restartNumberingAfterBreak="0">
+    <w:nsid w:val="29C525EB"/>
+    <w:multiLevelType w:val="hybridMultilevel"/>
+    <w:tmpl w:val="AB161768"/>
+    <w:lvl w:ilvl="0" w:tplc="10090017">
+      <w:start w:val="1"/>
+      <w:numFmt w:val="lowerLetter"/>
+      <w:lvlText w:val="%1)"/>
+      <w:lvlJc w:val="left"/>
+      <w:pPr>
+        <w:ind w:left="720" w:hanging="360"/>
+      </w:pPr>
+    </w:lvl>
+    <w:lvl w:ilvl="1" w:tplc="10090019" w:tentative="1">
+      <w:start w:val="1"/>
+      <w:numFmt w:val="lowerLetter"/>
+      <w:lvlText w:val="%2."/>
+      <w:lvlJc w:val="left"/>
+      <w:pPr>
+        <w:ind w:left="1440" w:hanging="360"/>
+      </w:pPr>
+    </w:lvl>
+    <w:lvl w:ilvl="2" w:tplc="1009001B" w:tentative="1">
+      <w:start w:val="1"/>
+      <w:numFmt w:val="lowerRoman"/>
+      <w:lvlText w:val="%3."/>
+      <w:lvlJc w:val="right"/>
+      <w:pPr>
+        <w:ind w:left="2160" w:hanging="180"/>
+      </w:pPr>
+    </w:lvl>
+    <w:lvl w:ilvl="3" w:tplc="1009000F" w:tentative="1">
+      <w:start w:val="1"/>
+      <w:numFmt w:val="decimal"/>
+      <w:lvlText w:val="%4."/>
+      <w:lvlJc w:val="left"/>
+      <w:pPr>
+        <w:ind w:left="2880" w:hanging="360"/>
+      </w:pPr>
+    </w:lvl>
+    <w:lvl w:ilvl="4" w:tplc="10090019" w:tentative="1">
+      <w:start w:val="1"/>
+      <w:numFmt w:val="lowerLetter"/>
+      <w:lvlText w:val="%5."/>
+      <w:lvlJc w:val="left"/>
+      <w:pPr>
+        <w:ind w:left="3600" w:hanging="360"/>
+      </w:pPr>
+    </w:lvl>
+    <w:lvl w:ilvl="5" w:tplc="1009001B" w:tentative="1">
+      <w:start w:val="1"/>
+      <w:numFmt w:val="lowerRoman"/>
+      <w:lvlText w:val="%6."/>
+      <w:lvlJc w:val="right"/>
+      <w:pPr>
+        <w:ind w:left="4320" w:hanging="180"/>
+      </w:pPr>
+    </w:lvl>
+    <w:lvl w:ilvl="6" w:tplc="1009000F" w:tentative="1">
+      <w:start w:val="1"/>
+      <w:numFmt w:val="decimal"/>
+      <w:lvlText w:val="%7."/>
+      <w:lvlJc w:val="left"/>
+      <w:pPr>
+        <w:ind w:left="5040" w:hanging="360"/>
+      </w:pPr>
+    </w:lvl>
+    <w:lvl w:ilvl="7" w:tplc="10090019" w:tentative="1">
+      <w:start w:val="1"/>
+      <w:numFmt w:val="lowerLetter"/>
+      <w:lvlText w:val="%8."/>
+      <w:lvlJc w:val="left"/>
+      <w:pPr>
+        <w:ind w:left="5760" w:hanging="360"/>
+      </w:pPr>
+    </w:lvl>
+    <w:lvl w:ilvl="8" w:tplc="1009001B" w:tentative="1">
+      <w:start w:val="1"/>
+      <w:numFmt w:val="lowerRoman"/>
+      <w:lvlText w:val="%9."/>
+      <w:lvlJc w:val="right"/>
+      <w:pPr>
+        <w:ind w:left="6480" w:hanging="180"/>
+      </w:pPr>
+    </w:lvl>
+  </w:abstractNum>
+  <w:abstractNum w:abstractNumId="2" w15:restartNumberingAfterBreak="0">
     <w:nsid w:val="33310A37"/>
     <w:multiLevelType w:val="hybridMultilevel"/>
     <w:tmpl w:val="10480FD4"/>
@@ -2059,7 +2649,7 @@
       </w:pPr>
     </w:lvl>
   </w:abstractNum>
-  <w:abstractNum w:abstractNumId="1" w15:restartNumberingAfterBreak="0">
+  <w:abstractNum w:abstractNumId="3" w15:restartNumberingAfterBreak="0">
     <w:nsid w:val="59683DD1"/>
     <w:multiLevelType w:val="hybridMultilevel"/>
     <w:tmpl w:val="983E159A"/>
@@ -2172,7 +2762,7 @@
       </w:rPr>
     </w:lvl>
   </w:abstractNum>
-  <w:abstractNum w:abstractNumId="2" w15:restartNumberingAfterBreak="0">
+  <w:abstractNum w:abstractNumId="4" w15:restartNumberingAfterBreak="0">
     <w:nsid w:val="61862F8D"/>
     <w:multiLevelType w:val="hybridMultilevel"/>
     <w:tmpl w:val="C284DBFE"/>
@@ -2259,13 +2849,19 @@
     </w:lvl>
   </w:abstractNum>
   <w:num w:numId="1">
+    <w:abstractNumId w:val="4"/>
+  </w:num>
+  <w:num w:numId="2">
     <w:abstractNumId w:val="2"/>
   </w:num>
-  <w:num w:numId="2">
+  <w:num w:numId="3">
+    <w:abstractNumId w:val="3"/>
+  </w:num>
+  <w:num w:numId="4">
+    <w:abstractNumId w:val="1"/>
+  </w:num>
+  <w:num w:numId="5">
     <w:abstractNumId w:val="0"/>
-  </w:num>
-  <w:num w:numId="3">
-    <w:abstractNumId w:val="1"/>
   </w:num>
 </w:numbering>
 </file>

</xml_diff>